<commit_message>
added adding image for catagory
</commit_message>
<xml_diff>
--- a/docs/xAI Vision/SPECIFICATION.docx
+++ b/docs/xAI Vision/SPECIFICATION.docx
@@ -181,6 +181,7 @@
     </w:p>
     <w:p>
       <w:pPr>
+        <w:jc w:val="center"/>
         <w:rPr>
           <w:rFonts w:hint="cs"/>
           <w:b/>
@@ -188,6 +189,69 @@
           <w:rtl/>
         </w:rPr>
       </w:pPr>
+      <w:r>
+        <w:rPr>
+          <w:rFonts w:hint="cs"/>
+          <w:b/>
+          <w:bCs/>
+          <w:rtl/>
+        </w:rPr>
+        <w:t>הוספת תמונה עבור קטגוריה</w:t>
+      </w:r>
+    </w:p>
+    <w:p>
+      <w:pPr>
+        <w:rPr>
+          <w:rtl/>
+        </w:rPr>
+      </w:pPr>
+      <w:r>
+        <w:rPr>
+          <w:rFonts w:hint="cs"/>
+          <w:b/>
+          <w:bCs/>
+          <w:rtl/>
+        </w:rPr>
+        <w:t>גרסת ההדמיה הגרפית-</w:t>
+      </w:r>
+      <w:r>
+        <w:rPr>
+          <w:rFonts w:hint="cs"/>
+          <w:rtl/>
+        </w:rPr>
+        <w:t xml:space="preserve"> תספק טופס להכנסת תמונה אחת או יותר מהמחשב ולסווג אותן עבור קטגוריה ספציפית. הטופס יכלול כפתור להכנסת קובץ/ים, לאחר שתמונה אחת לפחות נבחרה, תופיע תיבת סימון של השלמה אוטומטית ותיבת רשימה,</w:t>
+      </w:r>
+      <w:r>
+        <w:rPr>
+          <w:rFonts w:hint="cs"/>
+          <w:rtl/>
+        </w:rPr>
+        <w:t xml:space="preserve"> ותאפשר למשתמש לבחור מספר קטגוריות מרשימת הקטגוריות המתאימות לתמונות שהוכנסו. יופיע כפתור "סיום", שלאחר לחיצה עליו התוכנה תאמן את המערכת עבור התמונות שהוכנסו.</w:t>
+      </w:r>
+    </w:p>
+    <w:p>
+      <w:pPr>
+        <w:rPr>
+          <w:rFonts w:hint="cs"/>
+          <w:rtl/>
+        </w:rPr>
+      </w:pPr>
+      <w:r>
+        <w:rPr>
+          <w:rFonts w:hint="cs"/>
+          <w:b/>
+          <w:bCs/>
+          <w:rtl/>
+        </w:rPr>
+        <w:t>הממשק הגרפי-</w:t>
+      </w:r>
+      <w:r>
+        <w:rPr>
+          <w:rFonts w:hint="cs"/>
+          <w:rtl/>
+        </w:rPr>
+        <w:t xml:space="preserve"> יהיה טופס הדומה לטופס  של גרסת ההדמיה הגרפית להעלות תמונה אחת או יותר. בנוסף, יהא טופס בו ניתן יהיה לקבל תמונה רנדומלית ולתייג אותה.</w:t>
+      </w:r>
       <w:bookmarkStart w:id="0" w:name="_GoBack"/>
       <w:bookmarkEnd w:id="0"/>
     </w:p>

</xml_diff>

<commit_message>
added non- functional requirements
</commit_message>
<xml_diff>
--- a/docs/xAI Vision/SPECIFICATION.docx
+++ b/docs/xAI Vision/SPECIFICATION.docx
@@ -296,7 +296,7 @@
     <w:p>
       <w:pPr>
         <w:rPr>
-          <w:rFonts w:hint="cs"/>
+          <w:rtl/>
         </w:rPr>
       </w:pPr>
       <w:r>
@@ -314,6 +314,477 @@
           <w:rtl/>
         </w:rPr>
         <w:t xml:space="preserve"> יהא זהה לחלוטין לגרסת ההדמיה הגרפית.</w:t>
+      </w:r>
+    </w:p>
+    <w:p>
+      <w:pPr>
+        <w:rPr>
+          <w:rtl/>
+        </w:rPr>
+      </w:pPr>
+    </w:p>
+    <w:p>
+      <w:pPr>
+        <w:rPr>
+          <w:rtl/>
+        </w:rPr>
+      </w:pPr>
+    </w:p>
+    <w:p>
+      <w:pPr>
+        <w:rPr>
+          <w:rtl/>
+        </w:rPr>
+      </w:pPr>
+    </w:p>
+    <w:p>
+      <w:pPr>
+        <w:rPr>
+          <w:rtl/>
+        </w:rPr>
+      </w:pPr>
+    </w:p>
+    <w:p>
+      <w:pPr>
+        <w:rPr>
+          <w:rtl/>
+        </w:rPr>
+      </w:pPr>
+    </w:p>
+    <w:p>
+      <w:pPr>
+        <w:rPr>
+          <w:rtl/>
+        </w:rPr>
+      </w:pPr>
+    </w:p>
+    <w:p>
+      <w:pPr>
+        <w:rPr>
+          <w:rtl/>
+        </w:rPr>
+      </w:pPr>
+    </w:p>
+    <w:p>
+      <w:pPr>
+        <w:rPr>
+          <w:rtl/>
+        </w:rPr>
+      </w:pPr>
+    </w:p>
+    <w:p>
+      <w:pPr>
+        <w:rPr>
+          <w:rtl/>
+        </w:rPr>
+      </w:pPr>
+    </w:p>
+    <w:p>
+      <w:pPr>
+        <w:rPr>
+          <w:b/>
+          <w:bCs/>
+          <w:sz w:val="28"/>
+          <w:szCs w:val="28"/>
+          <w:rtl/>
+        </w:rPr>
+      </w:pPr>
+    </w:p>
+    <w:p>
+      <w:pPr>
+        <w:rPr>
+          <w:b/>
+          <w:bCs/>
+          <w:sz w:val="28"/>
+          <w:szCs w:val="28"/>
+          <w:rtl/>
+        </w:rPr>
+      </w:pPr>
+    </w:p>
+    <w:p>
+      <w:pPr>
+        <w:rPr>
+          <w:rFonts w:hint="cs"/>
+          <w:b/>
+          <w:bCs/>
+          <w:sz w:val="28"/>
+          <w:szCs w:val="28"/>
+          <w:rtl/>
+        </w:rPr>
+      </w:pPr>
+      <w:r>
+        <w:rPr>
+          <w:rFonts w:hint="cs"/>
+          <w:b/>
+          <w:bCs/>
+          <w:sz w:val="28"/>
+          <w:szCs w:val="28"/>
+          <w:rtl/>
+        </w:rPr>
+        <w:lastRenderedPageBreak/>
+        <w:t>דרישות שאינן פונקציונליות</w:t>
+      </w:r>
+    </w:p>
+    <w:p>
+      <w:pPr>
+        <w:rPr>
+          <w:b/>
+          <w:bCs/>
+          <w:rtl/>
+        </w:rPr>
+      </w:pPr>
+      <w:r>
+        <w:rPr>
+          <w:rFonts w:hint="cs"/>
+          <w:b/>
+          <w:bCs/>
+          <w:rtl/>
+        </w:rPr>
+        <w:t>עבור הממשק הגרפי</w:t>
+      </w:r>
+    </w:p>
+    <w:p>
+      <w:pPr>
+        <w:pStyle w:val="a3"/>
+        <w:numPr>
+          <w:ilvl w:val="0"/>
+          <w:numId w:val="2"/>
+        </w:numPr>
+        <w:rPr>
+          <w:rtl/>
+        </w:rPr>
+      </w:pPr>
+      <w:r>
+        <w:t>.</w:t>
+      </w:r>
+      <w:r>
+        <w:rPr>
+          <w:rFonts w:hint="cs"/>
+        </w:rPr>
+        <w:t>NET F</w:t>
+      </w:r>
+      <w:r>
+        <w:t>ramework</w:t>
+      </w:r>
+    </w:p>
+    <w:p>
+      <w:pPr>
+        <w:pStyle w:val="a3"/>
+        <w:numPr>
+          <w:ilvl w:val="0"/>
+          <w:numId w:val="2"/>
+        </w:numPr>
+        <w:rPr>
+          <w:rFonts w:hint="cs"/>
+        </w:rPr>
+      </w:pPr>
+      <w:r>
+        <w:rPr>
+          <w:rFonts w:hint="cs"/>
+          <w:rtl/>
+        </w:rPr>
+        <w:t>חיבור לאינטרנט</w:t>
+      </w:r>
+    </w:p>
+    <w:p>
+      <w:pPr>
+        <w:rPr>
+          <w:b/>
+          <w:bCs/>
+          <w:rtl/>
+        </w:rPr>
+      </w:pPr>
+      <w:r>
+        <w:rPr>
+          <w:rFonts w:hint="cs"/>
+          <w:b/>
+          <w:bCs/>
+          <w:rtl/>
+        </w:rPr>
+        <w:t>עבור שימוש ב</w:t>
+      </w:r>
+      <w:r>
+        <w:rPr>
+          <w:rFonts w:hint="cs"/>
+          <w:b/>
+          <w:bCs/>
+        </w:rPr>
+        <w:t>API</w:t>
+      </w:r>
+    </w:p>
+    <w:p>
+      <w:pPr>
+        <w:pStyle w:val="a3"/>
+        <w:numPr>
+          <w:ilvl w:val="0"/>
+          <w:numId w:val="3"/>
+        </w:numPr>
+      </w:pPr>
+      <w:r>
+        <w:t>python 2.7</w:t>
+      </w:r>
+      <w:r>
+        <w:rPr>
+          <w:rFonts w:hint="cs"/>
+          <w:rtl/>
+        </w:rPr>
+        <w:t xml:space="preserve"> </w:t>
+      </w:r>
+      <w:r>
+        <w:rPr>
+          <w:rFonts w:hint="cs"/>
+          <w:b/>
+          <w:bCs/>
+          <w:rtl/>
+        </w:rPr>
+        <w:t xml:space="preserve">או </w:t>
+      </w:r>
+      <w:r>
+        <w:t xml:space="preserve">  C++</w:t>
+      </w:r>
+      <w:r>
+        <w:rPr>
+          <w:rFonts w:hint="cs"/>
+          <w:b/>
+          <w:bCs/>
+          <w:rtl/>
+        </w:rPr>
+        <w:t xml:space="preserve">או </w:t>
+      </w:r>
+      <w:r>
+        <w:t>.NET Framework</w:t>
+      </w:r>
+    </w:p>
+    <w:p>
+      <w:pPr>
+        <w:pStyle w:val="a3"/>
+        <w:numPr>
+          <w:ilvl w:val="0"/>
+          <w:numId w:val="3"/>
+        </w:numPr>
+        <w:rPr>
+          <w:rFonts w:hint="cs"/>
+        </w:rPr>
+      </w:pPr>
+      <w:r>
+        <w:rPr>
+          <w:rFonts w:hint="cs"/>
+          <w:b/>
+          <w:bCs/>
+          <w:rtl/>
+        </w:rPr>
+        <w:t xml:space="preserve">  </w:t>
+      </w:r>
+      <w:r>
+        <w:rPr>
+          <w:rFonts w:hint="cs"/>
+          <w:rtl/>
+        </w:rPr>
+        <w:t>חיבור אינטרנט עבור שימוש ב</w:t>
+      </w:r>
+      <w:r>
+        <w:rPr>
+          <w:rFonts w:hint="cs"/>
+        </w:rPr>
+        <w:t>API</w:t>
+      </w:r>
+      <w:r>
+        <w:rPr>
+          <w:rFonts w:hint="cs"/>
+          <w:rtl/>
+        </w:rPr>
+        <w:t xml:space="preserve"> הפומבי/גלובאלי.</w:t>
+      </w:r>
+    </w:p>
+    <w:p>
+      <w:pPr>
+        <w:rPr>
+          <w:b/>
+          <w:bCs/>
+          <w:rtl/>
+        </w:rPr>
+      </w:pPr>
+      <w:r>
+        <w:rPr>
+          <w:rFonts w:hint="cs"/>
+          <w:b/>
+          <w:bCs/>
+          <w:rtl/>
+        </w:rPr>
+        <w:t xml:space="preserve">עבור הממשק הגרפי </w:t>
+      </w:r>
+    </w:p>
+    <w:p>
+      <w:pPr>
+        <w:pStyle w:val="a3"/>
+        <w:numPr>
+          <w:ilvl w:val="0"/>
+          <w:numId w:val="4"/>
+        </w:numPr>
+        <w:rPr>
+          <w:rFonts w:hint="cs"/>
+        </w:rPr>
+      </w:pPr>
+      <w:r>
+        <w:rPr>
+          <w:rFonts w:hint="cs"/>
+          <w:rtl/>
+        </w:rPr>
+        <w:t xml:space="preserve">דפדפן (בעל תמיכה </w:t>
+      </w:r>
+      <w:r>
+        <w:rPr>
+          <w:rFonts w:hint="cs"/>
+        </w:rPr>
+        <w:t>HTML 5</w:t>
+      </w:r>
+      <w:r>
+        <w:rPr>
+          <w:rFonts w:hint="cs"/>
+          <w:rtl/>
+        </w:rPr>
+        <w:t xml:space="preserve"> ו </w:t>
+      </w:r>
+      <w:r>
+        <w:rPr>
+          <w:rFonts w:hint="cs"/>
+        </w:rPr>
+        <w:t>J</w:t>
+      </w:r>
+      <w:r>
+        <w:t>avaScript</w:t>
+      </w:r>
+      <w:r>
+        <w:rPr>
+          <w:rFonts w:hint="cs"/>
+          <w:rtl/>
+        </w:rPr>
+        <w:t>).</w:t>
+      </w:r>
+    </w:p>
+    <w:p>
+      <w:pPr>
+        <w:pStyle w:val="a3"/>
+        <w:numPr>
+          <w:ilvl w:val="0"/>
+          <w:numId w:val="4"/>
+        </w:numPr>
+        <w:rPr>
+          <w:rFonts w:hint="cs"/>
+        </w:rPr>
+      </w:pPr>
+      <w:r>
+        <w:rPr>
+          <w:rFonts w:hint="cs"/>
+          <w:rtl/>
+        </w:rPr>
+        <w:t>חיבור לאינטרנט</w:t>
+      </w:r>
+    </w:p>
+    <w:p>
+      <w:pPr>
+        <w:pStyle w:val="a3"/>
+        <w:numPr>
+          <w:ilvl w:val="0"/>
+          <w:numId w:val="4"/>
+        </w:numPr>
+        <w:rPr>
+          <w:rFonts w:hint="cs"/>
+        </w:rPr>
+      </w:pPr>
+      <w:r>
+        <w:rPr>
+          <w:rFonts w:hint="cs"/>
+          <w:rtl/>
+        </w:rPr>
+        <w:t xml:space="preserve">תקשורת </w:t>
+      </w:r>
+      <w:r>
+        <w:rPr>
+          <w:rFonts w:hint="cs"/>
+        </w:rPr>
+        <w:t>SSL</w:t>
+      </w:r>
+      <w:r>
+        <w:rPr>
+          <w:rFonts w:hint="cs"/>
+          <w:rtl/>
+        </w:rPr>
+        <w:t xml:space="preserve"> עבור אבטחת תקשורת.</w:t>
+      </w:r>
+    </w:p>
+    <w:p>
+      <w:pPr>
+        <w:rPr>
+          <w:rFonts w:hint="cs"/>
+          <w:b/>
+          <w:bCs/>
+          <w:rtl/>
+        </w:rPr>
+      </w:pPr>
+      <w:r>
+        <w:rPr>
+          <w:rFonts w:hint="cs"/>
+          <w:b/>
+          <w:bCs/>
+          <w:rtl/>
+        </w:rPr>
+        <w:t>עבור האפליקציה</w:t>
+      </w:r>
+    </w:p>
+    <w:p>
+      <w:pPr>
+        <w:pStyle w:val="a3"/>
+        <w:numPr>
+          <w:ilvl w:val="0"/>
+          <w:numId w:val="5"/>
+        </w:numPr>
+      </w:pPr>
+      <w:r>
+        <w:rPr>
+          <w:rFonts w:hint="cs"/>
+          <w:rtl/>
+        </w:rPr>
+        <w:t>מערכת הפעלה אנדרואיד 4 או יותר*</w:t>
+      </w:r>
+    </w:p>
+    <w:p>
+      <w:pPr>
+        <w:pStyle w:val="a3"/>
+        <w:numPr>
+          <w:ilvl w:val="0"/>
+          <w:numId w:val="5"/>
+        </w:numPr>
+        <w:rPr>
+          <w:rFonts w:hint="cs"/>
+        </w:rPr>
+      </w:pPr>
+      <w:r>
+        <w:rPr>
+          <w:rFonts w:hint="cs"/>
+          <w:rtl/>
+        </w:rPr>
+        <w:t>מקום פנוי בזכרון.</w:t>
+      </w:r>
+    </w:p>
+    <w:p>
+      <w:pPr>
+        <w:pStyle w:val="a3"/>
+        <w:numPr>
+          <w:ilvl w:val="0"/>
+          <w:numId w:val="5"/>
+        </w:numPr>
+        <w:rPr>
+          <w:rFonts w:hint="cs"/>
+          <w:rtl/>
+        </w:rPr>
+      </w:pPr>
+      <w:r>
+        <w:rPr>
+          <w:rFonts w:hint="cs"/>
+          <w:rtl/>
+        </w:rPr>
+        <w:t>חיבור אינטרנט.</w:t>
       </w:r>
       <w:bookmarkStart w:id="0" w:name="_GoBack"/>
       <w:bookmarkEnd w:id="0"/>
@@ -333,6 +804,273 @@
 <file path=word/numbering.xml><?xml version="1.0" encoding="utf-8"?>
 <w:numbering xmlns:wpc="http://schemas.microsoft.com/office/word/2010/wordprocessingCanvas" xmlns:mc="http://schemas.openxmlformats.org/markup-compatibility/2006" xmlns:o="urn:schemas-microsoft-com:office:office" xmlns:r="http://schemas.openxmlformats.org/officeDocument/2006/relationships" xmlns:m="http://schemas.openxmlformats.org/officeDocument/2006/math" xmlns:v="urn:schemas-microsoft-com:vml" xmlns:wp14="http://schemas.microsoft.com/office/word/2010/wordprocessingDrawing" xmlns:wp="http://schemas.openxmlformats.org/drawingml/2006/wordprocessingDrawing" xmlns:w10="urn:schemas-microsoft-com:office:word" xmlns:w="http://schemas.openxmlformats.org/wordprocessingml/2006/main" xmlns:w14="http://schemas.microsoft.com/office/word/2010/wordml" xmlns:w15="http://schemas.microsoft.com/office/word/2012/wordml" xmlns:wpg="http://schemas.microsoft.com/office/word/2010/wordprocessingGroup" xmlns:wpi="http://schemas.microsoft.com/office/word/2010/wordprocessingInk" xmlns:wne="http://schemas.microsoft.com/office/word/2006/wordml" xmlns:wps="http://schemas.microsoft.com/office/word/2010/wordprocessingShape" mc:Ignorable="w14 w15 wp14">
   <w:abstractNum w:abstractNumId="0" w15:restartNumberingAfterBreak="0">
+    <w:nsid w:val="0C7D5C10"/>
+    <w:multiLevelType w:val="hybridMultilevel"/>
+    <w:tmpl w:val="55FE79AE"/>
+    <w:lvl w:ilvl="0" w:tplc="0409000F">
+      <w:start w:val="1"/>
+      <w:numFmt w:val="decimal"/>
+      <w:lvlText w:val="%1."/>
+      <w:lvlJc w:val="left"/>
+      <w:pPr>
+        <w:ind w:left="720" w:hanging="360"/>
+      </w:pPr>
+      <w:rPr>
+        <w:rFonts w:hint="default"/>
+      </w:rPr>
+    </w:lvl>
+    <w:lvl w:ilvl="1" w:tplc="04090019" w:tentative="1">
+      <w:start w:val="1"/>
+      <w:numFmt w:val="lowerLetter"/>
+      <w:lvlText w:val="%2."/>
+      <w:lvlJc w:val="left"/>
+      <w:pPr>
+        <w:ind w:left="1440" w:hanging="360"/>
+      </w:pPr>
+    </w:lvl>
+    <w:lvl w:ilvl="2" w:tplc="0409001B" w:tentative="1">
+      <w:start w:val="1"/>
+      <w:numFmt w:val="lowerRoman"/>
+      <w:lvlText w:val="%3."/>
+      <w:lvlJc w:val="right"/>
+      <w:pPr>
+        <w:ind w:left="2160" w:hanging="180"/>
+      </w:pPr>
+    </w:lvl>
+    <w:lvl w:ilvl="3" w:tplc="0409000F" w:tentative="1">
+      <w:start w:val="1"/>
+      <w:numFmt w:val="decimal"/>
+      <w:lvlText w:val="%4."/>
+      <w:lvlJc w:val="left"/>
+      <w:pPr>
+        <w:ind w:left="2880" w:hanging="360"/>
+      </w:pPr>
+    </w:lvl>
+    <w:lvl w:ilvl="4" w:tplc="04090019" w:tentative="1">
+      <w:start w:val="1"/>
+      <w:numFmt w:val="lowerLetter"/>
+      <w:lvlText w:val="%5."/>
+      <w:lvlJc w:val="left"/>
+      <w:pPr>
+        <w:ind w:left="3600" w:hanging="360"/>
+      </w:pPr>
+    </w:lvl>
+    <w:lvl w:ilvl="5" w:tplc="0409001B" w:tentative="1">
+      <w:start w:val="1"/>
+      <w:numFmt w:val="lowerRoman"/>
+      <w:lvlText w:val="%6."/>
+      <w:lvlJc w:val="right"/>
+      <w:pPr>
+        <w:ind w:left="4320" w:hanging="180"/>
+      </w:pPr>
+    </w:lvl>
+    <w:lvl w:ilvl="6" w:tplc="0409000F" w:tentative="1">
+      <w:start w:val="1"/>
+      <w:numFmt w:val="decimal"/>
+      <w:lvlText w:val="%7."/>
+      <w:lvlJc w:val="left"/>
+      <w:pPr>
+        <w:ind w:left="5040" w:hanging="360"/>
+      </w:pPr>
+    </w:lvl>
+    <w:lvl w:ilvl="7" w:tplc="04090019" w:tentative="1">
+      <w:start w:val="1"/>
+      <w:numFmt w:val="lowerLetter"/>
+      <w:lvlText w:val="%8."/>
+      <w:lvlJc w:val="left"/>
+      <w:pPr>
+        <w:ind w:left="5760" w:hanging="360"/>
+      </w:pPr>
+    </w:lvl>
+    <w:lvl w:ilvl="8" w:tplc="0409001B" w:tentative="1">
+      <w:start w:val="1"/>
+      <w:numFmt w:val="lowerRoman"/>
+      <w:lvlText w:val="%9."/>
+      <w:lvlJc w:val="right"/>
+      <w:pPr>
+        <w:ind w:left="6480" w:hanging="180"/>
+      </w:pPr>
+    </w:lvl>
+  </w:abstractNum>
+  <w:abstractNum w:abstractNumId="1" w15:restartNumberingAfterBreak="0">
+    <w:nsid w:val="39773EDD"/>
+    <w:multiLevelType w:val="hybridMultilevel"/>
+    <w:tmpl w:val="27A2EE86"/>
+    <w:lvl w:ilvl="0" w:tplc="0409000F">
+      <w:start w:val="1"/>
+      <w:numFmt w:val="decimal"/>
+      <w:lvlText w:val="%1."/>
+      <w:lvlJc w:val="left"/>
+      <w:pPr>
+        <w:ind w:left="720" w:hanging="360"/>
+      </w:pPr>
+      <w:rPr>
+        <w:rFonts w:hint="default"/>
+      </w:rPr>
+    </w:lvl>
+    <w:lvl w:ilvl="1" w:tplc="04090019" w:tentative="1">
+      <w:start w:val="1"/>
+      <w:numFmt w:val="lowerLetter"/>
+      <w:lvlText w:val="%2."/>
+      <w:lvlJc w:val="left"/>
+      <w:pPr>
+        <w:ind w:left="1440" w:hanging="360"/>
+      </w:pPr>
+    </w:lvl>
+    <w:lvl w:ilvl="2" w:tplc="0409001B" w:tentative="1">
+      <w:start w:val="1"/>
+      <w:numFmt w:val="lowerRoman"/>
+      <w:lvlText w:val="%3."/>
+      <w:lvlJc w:val="right"/>
+      <w:pPr>
+        <w:ind w:left="2160" w:hanging="180"/>
+      </w:pPr>
+    </w:lvl>
+    <w:lvl w:ilvl="3" w:tplc="0409000F" w:tentative="1">
+      <w:start w:val="1"/>
+      <w:numFmt w:val="decimal"/>
+      <w:lvlText w:val="%4."/>
+      <w:lvlJc w:val="left"/>
+      <w:pPr>
+        <w:ind w:left="2880" w:hanging="360"/>
+      </w:pPr>
+    </w:lvl>
+    <w:lvl w:ilvl="4" w:tplc="04090019" w:tentative="1">
+      <w:start w:val="1"/>
+      <w:numFmt w:val="lowerLetter"/>
+      <w:lvlText w:val="%5."/>
+      <w:lvlJc w:val="left"/>
+      <w:pPr>
+        <w:ind w:left="3600" w:hanging="360"/>
+      </w:pPr>
+    </w:lvl>
+    <w:lvl w:ilvl="5" w:tplc="0409001B" w:tentative="1">
+      <w:start w:val="1"/>
+      <w:numFmt w:val="lowerRoman"/>
+      <w:lvlText w:val="%6."/>
+      <w:lvlJc w:val="right"/>
+      <w:pPr>
+        <w:ind w:left="4320" w:hanging="180"/>
+      </w:pPr>
+    </w:lvl>
+    <w:lvl w:ilvl="6" w:tplc="0409000F" w:tentative="1">
+      <w:start w:val="1"/>
+      <w:numFmt w:val="decimal"/>
+      <w:lvlText w:val="%7."/>
+      <w:lvlJc w:val="left"/>
+      <w:pPr>
+        <w:ind w:left="5040" w:hanging="360"/>
+      </w:pPr>
+    </w:lvl>
+    <w:lvl w:ilvl="7" w:tplc="04090019" w:tentative="1">
+      <w:start w:val="1"/>
+      <w:numFmt w:val="lowerLetter"/>
+      <w:lvlText w:val="%8."/>
+      <w:lvlJc w:val="left"/>
+      <w:pPr>
+        <w:ind w:left="5760" w:hanging="360"/>
+      </w:pPr>
+    </w:lvl>
+    <w:lvl w:ilvl="8" w:tplc="0409001B" w:tentative="1">
+      <w:start w:val="1"/>
+      <w:numFmt w:val="lowerRoman"/>
+      <w:lvlText w:val="%9."/>
+      <w:lvlJc w:val="right"/>
+      <w:pPr>
+        <w:ind w:left="6480" w:hanging="180"/>
+      </w:pPr>
+    </w:lvl>
+  </w:abstractNum>
+  <w:abstractNum w:abstractNumId="2" w15:restartNumberingAfterBreak="0">
+    <w:nsid w:val="44C87243"/>
+    <w:multiLevelType w:val="hybridMultilevel"/>
+    <w:tmpl w:val="E02EE246"/>
+    <w:lvl w:ilvl="0" w:tplc="0409000F">
+      <w:start w:val="1"/>
+      <w:numFmt w:val="decimal"/>
+      <w:lvlText w:val="%1."/>
+      <w:lvlJc w:val="left"/>
+      <w:pPr>
+        <w:ind w:left="720" w:hanging="360"/>
+      </w:pPr>
+      <w:rPr>
+        <w:rFonts w:hint="default"/>
+      </w:rPr>
+    </w:lvl>
+    <w:lvl w:ilvl="1" w:tplc="04090019" w:tentative="1">
+      <w:start w:val="1"/>
+      <w:numFmt w:val="lowerLetter"/>
+      <w:lvlText w:val="%2."/>
+      <w:lvlJc w:val="left"/>
+      <w:pPr>
+        <w:ind w:left="1440" w:hanging="360"/>
+      </w:pPr>
+    </w:lvl>
+    <w:lvl w:ilvl="2" w:tplc="0409001B" w:tentative="1">
+      <w:start w:val="1"/>
+      <w:numFmt w:val="lowerRoman"/>
+      <w:lvlText w:val="%3."/>
+      <w:lvlJc w:val="right"/>
+      <w:pPr>
+        <w:ind w:left="2160" w:hanging="180"/>
+      </w:pPr>
+    </w:lvl>
+    <w:lvl w:ilvl="3" w:tplc="0409000F" w:tentative="1">
+      <w:start w:val="1"/>
+      <w:numFmt w:val="decimal"/>
+      <w:lvlText w:val="%4."/>
+      <w:lvlJc w:val="left"/>
+      <w:pPr>
+        <w:ind w:left="2880" w:hanging="360"/>
+      </w:pPr>
+    </w:lvl>
+    <w:lvl w:ilvl="4" w:tplc="04090019" w:tentative="1">
+      <w:start w:val="1"/>
+      <w:numFmt w:val="lowerLetter"/>
+      <w:lvlText w:val="%5."/>
+      <w:lvlJc w:val="left"/>
+      <w:pPr>
+        <w:ind w:left="3600" w:hanging="360"/>
+      </w:pPr>
+    </w:lvl>
+    <w:lvl w:ilvl="5" w:tplc="0409001B" w:tentative="1">
+      <w:start w:val="1"/>
+      <w:numFmt w:val="lowerRoman"/>
+      <w:lvlText w:val="%6."/>
+      <w:lvlJc w:val="right"/>
+      <w:pPr>
+        <w:ind w:left="4320" w:hanging="180"/>
+      </w:pPr>
+    </w:lvl>
+    <w:lvl w:ilvl="6" w:tplc="0409000F" w:tentative="1">
+      <w:start w:val="1"/>
+      <w:numFmt w:val="decimal"/>
+      <w:lvlText w:val="%7."/>
+      <w:lvlJc w:val="left"/>
+      <w:pPr>
+        <w:ind w:left="5040" w:hanging="360"/>
+      </w:pPr>
+    </w:lvl>
+    <w:lvl w:ilvl="7" w:tplc="04090019" w:tentative="1">
+      <w:start w:val="1"/>
+      <w:numFmt w:val="lowerLetter"/>
+      <w:lvlText w:val="%8."/>
+      <w:lvlJc w:val="left"/>
+      <w:pPr>
+        <w:ind w:left="5760" w:hanging="360"/>
+      </w:pPr>
+    </w:lvl>
+    <w:lvl w:ilvl="8" w:tplc="0409001B" w:tentative="1">
+      <w:start w:val="1"/>
+      <w:numFmt w:val="lowerRoman"/>
+      <w:lvlText w:val="%9."/>
+      <w:lvlJc w:val="right"/>
+      <w:pPr>
+        <w:ind w:left="6480" w:hanging="180"/>
+      </w:pPr>
+    </w:lvl>
+  </w:abstractNum>
+  <w:abstractNum w:abstractNumId="3" w15:restartNumberingAfterBreak="0">
     <w:nsid w:val="51697BE6"/>
     <w:multiLevelType w:val="hybridMultilevel"/>
     <w:tmpl w:val="43C2EEE0"/>
@@ -444,8 +1182,109 @@
       </w:rPr>
     </w:lvl>
   </w:abstractNum>
+  <w:abstractNum w:abstractNumId="4" w15:restartNumberingAfterBreak="0">
+    <w:nsid w:val="7C8D079F"/>
+    <w:multiLevelType w:val="hybridMultilevel"/>
+    <w:tmpl w:val="AB960BDA"/>
+    <w:lvl w:ilvl="0" w:tplc="0409000F">
+      <w:start w:val="1"/>
+      <w:numFmt w:val="decimal"/>
+      <w:lvlText w:val="%1."/>
+      <w:lvlJc w:val="left"/>
+      <w:pPr>
+        <w:ind w:left="720" w:hanging="360"/>
+      </w:pPr>
+      <w:rPr>
+        <w:rFonts w:hint="default"/>
+      </w:rPr>
+    </w:lvl>
+    <w:lvl w:ilvl="1" w:tplc="04090019" w:tentative="1">
+      <w:start w:val="1"/>
+      <w:numFmt w:val="lowerLetter"/>
+      <w:lvlText w:val="%2."/>
+      <w:lvlJc w:val="left"/>
+      <w:pPr>
+        <w:ind w:left="1440" w:hanging="360"/>
+      </w:pPr>
+    </w:lvl>
+    <w:lvl w:ilvl="2" w:tplc="0409001B" w:tentative="1">
+      <w:start w:val="1"/>
+      <w:numFmt w:val="lowerRoman"/>
+      <w:lvlText w:val="%3."/>
+      <w:lvlJc w:val="right"/>
+      <w:pPr>
+        <w:ind w:left="2160" w:hanging="180"/>
+      </w:pPr>
+    </w:lvl>
+    <w:lvl w:ilvl="3" w:tplc="0409000F" w:tentative="1">
+      <w:start w:val="1"/>
+      <w:numFmt w:val="decimal"/>
+      <w:lvlText w:val="%4."/>
+      <w:lvlJc w:val="left"/>
+      <w:pPr>
+        <w:ind w:left="2880" w:hanging="360"/>
+      </w:pPr>
+    </w:lvl>
+    <w:lvl w:ilvl="4" w:tplc="04090019" w:tentative="1">
+      <w:start w:val="1"/>
+      <w:numFmt w:val="lowerLetter"/>
+      <w:lvlText w:val="%5."/>
+      <w:lvlJc w:val="left"/>
+      <w:pPr>
+        <w:ind w:left="3600" w:hanging="360"/>
+      </w:pPr>
+    </w:lvl>
+    <w:lvl w:ilvl="5" w:tplc="0409001B" w:tentative="1">
+      <w:start w:val="1"/>
+      <w:numFmt w:val="lowerRoman"/>
+      <w:lvlText w:val="%6."/>
+      <w:lvlJc w:val="right"/>
+      <w:pPr>
+        <w:ind w:left="4320" w:hanging="180"/>
+      </w:pPr>
+    </w:lvl>
+    <w:lvl w:ilvl="6" w:tplc="0409000F" w:tentative="1">
+      <w:start w:val="1"/>
+      <w:numFmt w:val="decimal"/>
+      <w:lvlText w:val="%7."/>
+      <w:lvlJc w:val="left"/>
+      <w:pPr>
+        <w:ind w:left="5040" w:hanging="360"/>
+      </w:pPr>
+    </w:lvl>
+    <w:lvl w:ilvl="7" w:tplc="04090019" w:tentative="1">
+      <w:start w:val="1"/>
+      <w:numFmt w:val="lowerLetter"/>
+      <w:lvlText w:val="%8."/>
+      <w:lvlJc w:val="left"/>
+      <w:pPr>
+        <w:ind w:left="5760" w:hanging="360"/>
+      </w:pPr>
+    </w:lvl>
+    <w:lvl w:ilvl="8" w:tplc="0409001B" w:tentative="1">
+      <w:start w:val="1"/>
+      <w:numFmt w:val="lowerRoman"/>
+      <w:lvlText w:val="%9."/>
+      <w:lvlJc w:val="right"/>
+      <w:pPr>
+        <w:ind w:left="6480" w:hanging="180"/>
+      </w:pPr>
+    </w:lvl>
+  </w:abstractNum>
   <w:num w:numId="1">
+    <w:abstractNumId w:val="3"/>
+  </w:num>
+  <w:num w:numId="2">
     <w:abstractNumId w:val="0"/>
+  </w:num>
+  <w:num w:numId="3">
+    <w:abstractNumId w:val="2"/>
+  </w:num>
+  <w:num w:numId="4">
+    <w:abstractNumId w:val="4"/>
+  </w:num>
+  <w:num w:numId="5">
+    <w:abstractNumId w:val="1"/>
   </w:num>
 </w:numbering>
 </file>

</xml_diff>